<commit_message>
Render works but needs improvement.
</commit_message>
<xml_diff>
--- a/uat/input/Corporate_UAT_Advanced.docx
+++ b/uat/input/Corporate_UAT_Advanced.docx
@@ -2,6 +2,11 @@
 <file path=word/document.xml><?xml version="1.0" encoding="utf-8"?>
 <w:document xmlns:wpc="http://schemas.microsoft.com/office/word/2010/wordprocessingCanvas" xmlns:cx="http://schemas.microsoft.com/office/drawing/2014/chartex" xmlns:cx1="http://schemas.microsoft.com/office/drawing/2015/9/8/chartex" xmlns:cx2="http://schemas.microsoft.com/office/drawing/2015/10/21/chartex" xmlns:cx3="http://schemas.microsoft.com/office/drawing/2016/5/9/chartex" xmlns:cx4="http://schemas.microsoft.com/office/drawing/2016/5/10/chartex" xmlns:cx5="http://schemas.microsoft.com/office/drawing/2016/5/11/chartex" xmlns:cx6="http://schemas.microsoft.com/office/drawing/2016/5/12/chartex" xmlns:cx7="http://schemas.microsoft.com/office/drawing/2016/5/13/chartex" xmlns:cx8="http://schemas.microsoft.com/office/drawing/2016/5/14/chartex" xmlns:mc="http://schemas.openxmlformats.org/markup-compatibility/2006" xmlns:aink="http://schemas.microsoft.com/office/drawing/2016/ink" xmlns:am3d="http://schemas.microsoft.com/office/drawing/2017/model3d" xmlns:o="urn:schemas-microsoft-com:office:office" xmlns:oel="http://schemas.microsoft.com/office/2019/extlst" xmlns:r="http://schemas.openxmlformats.org/officeDocument/2006/relationships" xmlns:m="http://schemas.openxmlformats.org/officeDocument/2006/math" xmlns:v="urn:schemas-microsoft-com:vml" xmlns:wp14="http://schemas.microsoft.com/office/word/2010/wordprocessingDrawing" xmlns:wp="http://schemas.openxmlformats.org/drawingml/2006/wordprocessingDrawing" xmlns:w10="urn:schemas-microsoft-com:office:word" xmlns:w="http://schemas.openxmlformats.org/wordprocessingml/2006/main" xmlns:w14="http://schemas.microsoft.com/office/word/2010/wordml" xmlns:w15="http://schemas.microsoft.com/office/word/2012/wordml" xmlns:w16cex="http://schemas.microsoft.com/office/word/2018/wordml/cex" xmlns:w16cid="http://schemas.microsoft.com/office/word/2016/wordml/cid" xmlns:w16="http://schemas.microsoft.com/office/word/2018/wordml" xmlns:w16du="http://schemas.microsoft.com/office/word/2023/wordml/word16du" xmlns:w16sdtdh="http://schemas.microsoft.com/office/word/2020/wordml/sdtdatahash" xmlns:w16sdtfl="http://schemas.microsoft.com/office/word/2024/wordml/sdtformatlock" xmlns:w16se="http://schemas.microsoft.com/office/word/2015/wordml/symex" xmlns:wpg="http://schemas.microsoft.com/office/word/2010/wordprocessingGroup" xmlns:wpi="http://schemas.microsoft.com/office/word/2010/wordprocessingInk" xmlns:wne="http://schemas.microsoft.com/office/word/2006/wordml" xmlns:wps="http://schemas.microsoft.com/office/word/2010/wordprocessingShape" mc:Ignorable="w14 w15 w16se w16cid w16 w16cex w16sdtdh w16sdtfl w16du wp14">
   <w:body>
+    <w:p>
+      <w:r>
+        <w:br w:type="page"/>
+      </w:r>
+    </w:p>
     <w:p>
       <w:pPr>
         <w:rPr>
@@ -14,6 +19,7 @@
         </w:rPr>
       </w:pPr>
       <w:r>
+        <w:lastRenderedPageBreak/>
         <w:br w:type="page"/>
       </w:r>
     </w:p>
@@ -173,7 +179,7 @@
                 <w:noProof/>
                 <w:webHidden/>
               </w:rPr>
-              <w:t>iii</w:t>
+              <w:t>4</w:t>
             </w:r>
             <w:r>
               <w:rPr>
@@ -247,7 +253,7 @@
                 <w:noProof/>
                 <w:webHidden/>
               </w:rPr>
-              <w:t>1</w:t>
+              <w:t>6</w:t>
             </w:r>
             <w:r>
               <w:rPr>
@@ -321,7 +327,7 @@
                 <w:noProof/>
                 <w:webHidden/>
               </w:rPr>
-              <w:t>1</w:t>
+              <w:t>6</w:t>
             </w:r>
             <w:r>
               <w:rPr>
@@ -395,7 +401,7 @@
                 <w:noProof/>
                 <w:webHidden/>
               </w:rPr>
-              <w:t>2</w:t>
+              <w:t>7</w:t>
             </w:r>
             <w:r>
               <w:rPr>
@@ -469,7 +475,7 @@
                 <w:noProof/>
                 <w:webHidden/>
               </w:rPr>
-              <w:t>2</w:t>
+              <w:t>7</w:t>
             </w:r>
             <w:r>
               <w:rPr>
@@ -543,7 +549,7 @@
                 <w:noProof/>
                 <w:webHidden/>
               </w:rPr>
-              <w:t>3</w:t>
+              <w:t>8</w:t>
             </w:r>
             <w:r>
               <w:rPr>
@@ -617,7 +623,7 @@
                 <w:noProof/>
                 <w:webHidden/>
               </w:rPr>
-              <w:t>4</w:t>
+              <w:t>9</w:t>
             </w:r>
             <w:r>
               <w:rPr>
@@ -691,7 +697,7 @@
                 <w:noProof/>
                 <w:webHidden/>
               </w:rPr>
-              <w:t>4</w:t>
+              <w:t>9</w:t>
             </w:r>
             <w:r>
               <w:rPr>
@@ -765,7 +771,7 @@
                 <w:noProof/>
                 <w:webHidden/>
               </w:rPr>
-              <w:t>4</w:t>
+              <w:t>9</w:t>
             </w:r>
             <w:r>
               <w:rPr>
@@ -839,7 +845,7 @@
                 <w:noProof/>
                 <w:webHidden/>
               </w:rPr>
-              <w:t>6</w:t>
+              <w:t>11</w:t>
             </w:r>
             <w:r>
               <w:rPr>
@@ -913,7 +919,7 @@
                 <w:noProof/>
                 <w:webHidden/>
               </w:rPr>
-              <w:t>6</w:t>
+              <w:t>11</w:t>
             </w:r>
             <w:r>
               <w:rPr>
@@ -987,7 +993,7 @@
                 <w:noProof/>
                 <w:webHidden/>
               </w:rPr>
-              <w:t>7</w:t>
+              <w:t>12</w:t>
             </w:r>
             <w:r>
               <w:rPr>
@@ -1061,7 +1067,7 @@
                 <w:noProof/>
                 <w:webHidden/>
               </w:rPr>
-              <w:t>8</w:t>
+              <w:t>13</w:t>
             </w:r>
             <w:r>
               <w:rPr>
@@ -1135,7 +1141,7 @@
                 <w:noProof/>
                 <w:webHidden/>
               </w:rPr>
-              <w:t>8</w:t>
+              <w:t>13</w:t>
             </w:r>
             <w:r>
               <w:rPr>
@@ -1209,7 +1215,7 @@
                 <w:noProof/>
                 <w:webHidden/>
               </w:rPr>
-              <w:t>9</w:t>
+              <w:t>14</w:t>
             </w:r>
             <w:r>
               <w:rPr>
@@ -1283,7 +1289,7 @@
                 <w:noProof/>
                 <w:webHidden/>
               </w:rPr>
-              <w:t>9</w:t>
+              <w:t>14</w:t>
             </w:r>
             <w:r>
               <w:rPr>
@@ -1357,7 +1363,7 @@
                 <w:noProof/>
                 <w:webHidden/>
               </w:rPr>
-              <w:t>10</w:t>
+              <w:t>15</w:t>
             </w:r>
             <w:r>
               <w:rPr>
@@ -1431,7 +1437,7 @@
                 <w:noProof/>
                 <w:webHidden/>
               </w:rPr>
-              <w:t>10</w:t>
+              <w:t>15</w:t>
             </w:r>
             <w:r>
               <w:rPr>
@@ -1505,7 +1511,7 @@
                 <w:noProof/>
                 <w:webHidden/>
               </w:rPr>
-              <w:t>12</w:t>
+              <w:t>17</w:t>
             </w:r>
             <w:r>
               <w:rPr>
@@ -1579,7 +1585,7 @@
                 <w:noProof/>
                 <w:webHidden/>
               </w:rPr>
-              <w:t>12</w:t>
+              <w:t>17</w:t>
             </w:r>
             <w:r>
               <w:rPr>
@@ -1653,7 +1659,7 @@
                 <w:noProof/>
                 <w:webHidden/>
               </w:rPr>
-              <w:t>13</w:t>
+              <w:t>18</w:t>
             </w:r>
             <w:r>
               <w:rPr>
@@ -1727,7 +1733,7 @@
                 <w:noProof/>
                 <w:webHidden/>
               </w:rPr>
-              <w:t>13</w:t>
+              <w:t>18</w:t>
             </w:r>
             <w:r>
               <w:rPr>
@@ -1801,7 +1807,7 @@
                 <w:noProof/>
                 <w:webHidden/>
               </w:rPr>
-              <w:t>14</w:t>
+              <w:t>19</w:t>
             </w:r>
             <w:r>
               <w:rPr>
@@ -1875,7 +1881,7 @@
                 <w:noProof/>
                 <w:webHidden/>
               </w:rPr>
-              <w:t>15</w:t>
+              <w:t>20</w:t>
             </w:r>
             <w:r>
               <w:rPr>
@@ -1949,7 +1955,7 @@
                 <w:noProof/>
                 <w:webHidden/>
               </w:rPr>
-              <w:t>15</w:t>
+              <w:t>20</w:t>
             </w:r>
             <w:r>
               <w:rPr>
@@ -2023,7 +2029,7 @@
                 <w:noProof/>
                 <w:webHidden/>
               </w:rPr>
-              <w:t>16</w:t>
+              <w:t>21</w:t>
             </w:r>
             <w:r>
               <w:rPr>
@@ -2097,7 +2103,7 @@
                 <w:noProof/>
                 <w:webHidden/>
               </w:rPr>
-              <w:t>16</w:t>
+              <w:t>21</w:t>
             </w:r>
             <w:r>
               <w:rPr>
@@ -2171,7 +2177,7 @@
                 <w:noProof/>
                 <w:webHidden/>
               </w:rPr>
-              <w:t>16</w:t>
+              <w:t>21</w:t>
             </w:r>
             <w:r>
               <w:rPr>
@@ -2245,7 +2251,7 @@
                 <w:noProof/>
                 <w:webHidden/>
               </w:rPr>
-              <w:t>18</w:t>
+              <w:t>23</w:t>
             </w:r>
             <w:r>
               <w:rPr>
@@ -2319,7 +2325,7 @@
                 <w:noProof/>
                 <w:webHidden/>
               </w:rPr>
-              <w:t>18</w:t>
+              <w:t>23</w:t>
             </w:r>
             <w:r>
               <w:rPr>
@@ -2393,7 +2399,7 @@
                 <w:noProof/>
                 <w:webHidden/>
               </w:rPr>
-              <w:t>19</w:t>
+              <w:t>24</w:t>
             </w:r>
             <w:r>
               <w:rPr>
@@ -2467,7 +2473,7 @@
                 <w:noProof/>
                 <w:webHidden/>
               </w:rPr>
-              <w:t>20</w:t>
+              <w:t>25</w:t>
             </w:r>
             <w:r>
               <w:rPr>
@@ -2541,7 +2547,7 @@
                 <w:noProof/>
                 <w:webHidden/>
               </w:rPr>
-              <w:t>21</w:t>
+              <w:t>26</w:t>
             </w:r>
             <w:r>
               <w:rPr>
@@ -2615,7 +2621,7 @@
                 <w:noProof/>
                 <w:webHidden/>
               </w:rPr>
-              <w:t>21</w:t>
+              <w:t>26</w:t>
             </w:r>
             <w:r>
               <w:rPr>
@@ -2689,7 +2695,7 @@
                 <w:noProof/>
                 <w:webHidden/>
               </w:rPr>
-              <w:t>23</w:t>
+              <w:t>28</w:t>
             </w:r>
             <w:r>
               <w:rPr>
@@ -2763,7 +2769,7 @@
                 <w:noProof/>
                 <w:webHidden/>
               </w:rPr>
-              <w:t>24</w:t>
+              <w:t>29</w:t>
             </w:r>
             <w:r>
               <w:rPr>
@@ -2837,7 +2843,7 @@
                 <w:noProof/>
                 <w:webHidden/>
               </w:rPr>
-              <w:t>29</w:t>
+              <w:t>34</w:t>
             </w:r>
             <w:r>
               <w:rPr>
@@ -2863,273 +2869,26 @@
     <w:p>
       <w:pPr>
         <w:rPr>
-          <w:noProof/>
+          <w:rFonts w:asciiTheme="majorHAnsi" w:eastAsiaTheme="majorEastAsia" w:hAnsiTheme="majorHAnsi" w:cstheme="majorBidi"/>
+          <w:b/>
+          <w:bCs/>
+          <w:color w:val="365F91" w:themeColor="accent1" w:themeShade="BF"/>
+          <w:sz w:val="28"/>
+          <w:szCs w:val="28"/>
         </w:rPr>
       </w:pPr>
+      <w:bookmarkStart w:id="1" w:name="_Toc223171880"/>
+      <w:bookmarkStart w:id="2" w:name="_Toc223171881"/>
       <w:r>
         <w:br w:type="page"/>
       </w:r>
-      <w:r>
-        <w:fldChar w:fldCharType="begin"/>
-      </w:r>
-      <w:r>
-        <w:instrText xml:space="preserve"> TOC \h \z \c "Table" </w:instrText>
-      </w:r>
-      <w:r>
-        <w:fldChar w:fldCharType="separate"/>
-      </w:r>
-    </w:p>
-    <w:p>
-      <w:pPr>
-        <w:pStyle w:val="TableofFigures"/>
-        <w:tabs>
-          <w:tab w:val="right" w:leader="dot" w:pos="8630"/>
-        </w:tabs>
-        <w:rPr>
-          <w:noProof/>
-          <w:kern w:val="2"/>
-          <w:sz w:val="24"/>
-          <w:szCs w:val="24"/>
-          <w14:ligatures w14:val="standardContextual"/>
-        </w:rPr>
-      </w:pPr>
-      <w:hyperlink w:anchor="_Toc223171916" w:history="1">
-        <w:r>
-          <w:rPr>
-            <w:rStyle w:val="Hyperlink"/>
-            <w:noProof/>
-          </w:rPr>
-          <w:t>Table 1</w:t>
-        </w:r>
-        <w:r>
-          <w:rPr>
-            <w:noProof/>
-            <w:webHidden/>
-          </w:rPr>
-          <w:tab/>
-        </w:r>
-        <w:r>
-          <w:rPr>
-            <w:noProof/>
-            <w:webHidden/>
-          </w:rPr>
-          <w:fldChar w:fldCharType="begin"/>
-        </w:r>
-        <w:r>
-          <w:rPr>
-            <w:noProof/>
-            <w:webHidden/>
-          </w:rPr>
-          <w:instrText xml:space="preserve"> PAGEREF _Toc223171916 \h </w:instrText>
-        </w:r>
-        <w:r>
-          <w:rPr>
-            <w:noProof/>
-            <w:webHidden/>
-          </w:rPr>
-        </w:r>
-        <w:r>
-          <w:rPr>
-            <w:noProof/>
-            <w:webHidden/>
-          </w:rPr>
-          <w:fldChar w:fldCharType="separate"/>
-        </w:r>
-        <w:r>
-          <w:rPr>
-            <w:noProof/>
-            <w:webHidden/>
-          </w:rPr>
-          <w:t>8</w:t>
-        </w:r>
-        <w:r>
-          <w:rPr>
-            <w:noProof/>
-            <w:webHidden/>
-          </w:rPr>
-          <w:fldChar w:fldCharType="end"/>
-        </w:r>
-      </w:hyperlink>
-    </w:p>
-    <w:p>
-      <w:pPr>
-        <w:pStyle w:val="TableofFigures"/>
-        <w:tabs>
-          <w:tab w:val="right" w:leader="dot" w:pos="8630"/>
-        </w:tabs>
-        <w:rPr>
-          <w:noProof/>
-          <w:kern w:val="2"/>
-          <w:sz w:val="24"/>
-          <w:szCs w:val="24"/>
-          <w14:ligatures w14:val="standardContextual"/>
-        </w:rPr>
-      </w:pPr>
-      <w:hyperlink w:anchor="_Toc223171917" w:history="1">
-        <w:r>
-          <w:rPr>
-            <w:rStyle w:val="Hyperlink"/>
-            <w:noProof/>
-          </w:rPr>
-          <w:t>Table 2</w:t>
-        </w:r>
-        <w:r>
-          <w:rPr>
-            <w:noProof/>
-            <w:webHidden/>
-          </w:rPr>
-          <w:tab/>
-        </w:r>
-        <w:r>
-          <w:rPr>
-            <w:noProof/>
-            <w:webHidden/>
-          </w:rPr>
-          <w:fldChar w:fldCharType="begin"/>
-        </w:r>
-        <w:r>
-          <w:rPr>
-            <w:noProof/>
-            <w:webHidden/>
-          </w:rPr>
-          <w:instrText xml:space="preserve"> PAGEREF _Toc223171917 \h </w:instrText>
-        </w:r>
-        <w:r>
-          <w:rPr>
-            <w:noProof/>
-            <w:webHidden/>
-          </w:rPr>
-        </w:r>
-        <w:r>
-          <w:rPr>
-            <w:noProof/>
-            <w:webHidden/>
-          </w:rPr>
-          <w:fldChar w:fldCharType="separate"/>
-        </w:r>
-        <w:r>
-          <w:rPr>
-            <w:noProof/>
-            <w:webHidden/>
-          </w:rPr>
-          <w:t>17</w:t>
-        </w:r>
-        <w:r>
-          <w:rPr>
-            <w:noProof/>
-            <w:webHidden/>
-          </w:rPr>
-          <w:fldChar w:fldCharType="end"/>
-        </w:r>
-      </w:hyperlink>
-    </w:p>
-    <w:p>
-      <w:pPr>
-        <w:pStyle w:val="TableofFigures"/>
-        <w:tabs>
-          <w:tab w:val="right" w:leader="dot" w:pos="8630"/>
-        </w:tabs>
-        <w:rPr>
-          <w:noProof/>
-          <w:kern w:val="2"/>
-          <w:sz w:val="24"/>
-          <w:szCs w:val="24"/>
-          <w14:ligatures w14:val="standardContextual"/>
-        </w:rPr>
-      </w:pPr>
-      <w:hyperlink w:anchor="_Toc223171918" w:history="1">
-        <w:r>
-          <w:rPr>
-            <w:rStyle w:val="Hyperlink"/>
-            <w:noProof/>
-          </w:rPr>
-          <w:t>Table 3</w:t>
-        </w:r>
-        <w:r>
-          <w:rPr>
-            <w:noProof/>
-            <w:webHidden/>
-          </w:rPr>
-          <w:tab/>
-        </w:r>
-        <w:r>
-          <w:rPr>
-            <w:noProof/>
-            <w:webHidden/>
-          </w:rPr>
-          <w:fldChar w:fldCharType="begin"/>
-        </w:r>
-        <w:r>
-          <w:rPr>
-            <w:noProof/>
-            <w:webHidden/>
-          </w:rPr>
-          <w:instrText xml:space="preserve"> PAGEREF _Toc223171918 \h </w:instrText>
-        </w:r>
-        <w:r>
-          <w:rPr>
-            <w:noProof/>
-            <w:webHidden/>
-          </w:rPr>
-        </w:r>
-        <w:r>
-          <w:rPr>
-            <w:noProof/>
-            <w:webHidden/>
-          </w:rPr>
-          <w:fldChar w:fldCharType="separate"/>
-        </w:r>
-        <w:r>
-          <w:rPr>
-            <w:noProof/>
-            <w:webHidden/>
-          </w:rPr>
-          <w:t>29</w:t>
-        </w:r>
-        <w:r>
-          <w:rPr>
-            <w:noProof/>
-            <w:webHidden/>
-          </w:rPr>
-          <w:fldChar w:fldCharType="end"/>
-        </w:r>
-      </w:hyperlink>
-    </w:p>
-    <w:p>
-      <w:r>
-        <w:fldChar w:fldCharType="end"/>
-      </w:r>
-    </w:p>
-    <w:p>
-      <w:r>
-        <w:br w:type="page"/>
-      </w:r>
-    </w:p>
-    <w:p>
-      <w:pPr>
-        <w:sectPr>
-          <w:footerReference w:type="even" r:id="rId8"/>
-          <w:footerReference w:type="default" r:id="rId9"/>
-          <w:pgSz w:w="12240" w:h="15840"/>
-          <w:pgMar w:top="1440" w:right="1800" w:bottom="1440" w:left="1800" w:header="720" w:footer="720" w:gutter="0"/>
-          <w:pgNumType w:fmt="lowerRoman"/>
-          <w:cols w:space="720"/>
-          <w:titlePg/>
-          <w:docGrid w:linePitch="360"/>
-        </w:sectPr>
-      </w:pPr>
-      <w:r>
-        <w:lastRenderedPageBreak/>
-        <w:br w:type="page"/>
-      </w:r>
-    </w:p>
-    <w:p/>
+    </w:p>
     <w:p>
       <w:pPr>
         <w:pStyle w:val="Heading1"/>
       </w:pPr>
-      <w:bookmarkStart w:id="1" w:name="_Toc223171880"/>
-      <w:r>
+      <w:r>
+        <w:lastRenderedPageBreak/>
         <w:t>Chapter 1: Operational Analysis</w:t>
       </w:r>
       <w:bookmarkEnd w:id="1"/>
@@ -3138,7 +2897,6 @@
       <w:pPr>
         <w:pStyle w:val="Heading2"/>
       </w:pPr>
-      <w:bookmarkStart w:id="2" w:name="_Toc223171881"/>
       <w:r>
         <w:t>Section 1.1</w:t>
       </w:r>
@@ -6106,10 +5864,13 @@
     <w:p>
       <w:pPr>
         <w:sectPr>
+          <w:footerReference w:type="even" r:id="rId8"/>
+          <w:footerReference w:type="default" r:id="rId9"/>
           <w:pgSz w:w="12240" w:h="15840"/>
           <w:pgMar w:top="1440" w:right="1800" w:bottom="1440" w:left="1800" w:header="720" w:footer="720" w:gutter="0"/>
           <w:pgNumType w:start="1"/>
           <w:cols w:space="720"/>
+          <w:titlePg/>
           <w:docGrid w:linePitch="360"/>
         </w:sectPr>
       </w:pPr>
@@ -9503,6 +9264,11 @@
         <w:docPartUnique/>
       </w:docPartObj>
     </w:sdtPr>
+    <w:sdtEndPr>
+      <w:rPr>
+        <w:rStyle w:val="PageNumber"/>
+      </w:rPr>
+    </w:sdtEndPr>
     <w:sdtContent>
       <w:p>
         <w:pPr>
@@ -9533,6 +9299,13 @@
         <w:r>
           <w:rPr>
             <w:rStyle w:val="PageNumber"/>
+            <w:noProof/>
+          </w:rPr>
+          <w:t>iv</w:t>
+        </w:r>
+        <w:r>
+          <w:rPr>
+            <w:rStyle w:val="PageNumber"/>
           </w:rPr>
           <w:fldChar w:fldCharType="end"/>
         </w:r>
@@ -9555,12 +9328,17 @@
       <w:rPr>
         <w:rStyle w:val="PageNumber"/>
       </w:rPr>
-      <w:id w:val="1820610002"/>
+      <w:id w:val="-2140403529"/>
       <w:docPartObj>
         <w:docPartGallery w:val="Page Numbers (Bottom of Page)"/>
         <w:docPartUnique/>
       </w:docPartObj>
     </w:sdtPr>
+    <w:sdtEndPr>
+      <w:rPr>
+        <w:rStyle w:val="PageNumber"/>
+      </w:rPr>
+    </w:sdtEndPr>
     <w:sdtContent>
       <w:p>
         <w:pPr>

</xml_diff>